<commit_message>
added intel hex details
</commit_message>
<xml_diff>
--- a/Manual.docx
+++ b/Manual.docx
@@ -60,12 +60,12 @@
             <w:pStyle w:val="TOCHeading"/>
           </w:pPr>
           <w:r>
-            <w:t>Conte</w:t>
+            <w:t>Content</w:t>
           </w:r>
           <w:bookmarkStart w:id="0" w:name="_GoBack"/>
           <w:bookmarkEnd w:id="0"/>
           <w:r>
-            <w:t>nts</w:t>
+            <w:t>s</w:t>
           </w:r>
         </w:p>
         <w:p>
@@ -89,7 +89,7 @@
           <w:r>
             <w:fldChar w:fldCharType="separate"/>
           </w:r>
-          <w:hyperlink w:anchor="_Toc66752763" w:history="1">
+          <w:hyperlink w:anchor="_Toc66754346" w:history="1">
             <w:r>
               <w:rPr>
                 <w:rStyle w:val="Hyperlink"/>
@@ -116,7 +116,7 @@
                 <w:noProof/>
                 <w:webHidden/>
               </w:rPr>
-              <w:instrText xml:space="preserve"> PAGEREF _Toc66752763 \h </w:instrText>
+              <w:instrText xml:space="preserve"> PAGEREF _Toc66754346 \h </w:instrText>
             </w:r>
             <w:r>
               <w:rPr>
@@ -159,7 +159,7 @@
               <w:lang w:eastAsia="en-AU"/>
             </w:rPr>
           </w:pPr>
-          <w:hyperlink w:anchor="_Toc66752764" w:history="1">
+          <w:hyperlink w:anchor="_Toc66754347" w:history="1">
             <w:r>
               <w:rPr>
                 <w:rStyle w:val="Hyperlink"/>
@@ -186,7 +186,7 @@
                 <w:noProof/>
                 <w:webHidden/>
               </w:rPr>
-              <w:instrText xml:space="preserve"> PAGEREF _Toc66752764 \h </w:instrText>
+              <w:instrText xml:space="preserve"> PAGEREF _Toc66754347 \h </w:instrText>
             </w:r>
             <w:r>
               <w:rPr>
@@ -229,13 +229,13 @@
               <w:lang w:eastAsia="en-AU"/>
             </w:rPr>
           </w:pPr>
-          <w:hyperlink w:anchor="_Toc66752765" w:history="1">
+          <w:hyperlink w:anchor="_Toc66754348" w:history="1">
             <w:r>
               <w:rPr>
                 <w:rStyle w:val="Hyperlink"/>
                 <w:noProof/>
               </w:rPr>
-              <w:t>Example Code</w:t>
+              <w:t>Intel Hex Loader</w:t>
             </w:r>
             <w:r>
               <w:rPr>
@@ -256,7 +256,7 @@
                 <w:noProof/>
                 <w:webHidden/>
               </w:rPr>
-              <w:instrText xml:space="preserve"> PAGEREF _Toc66752765 \h </w:instrText>
+              <w:instrText xml:space="preserve"> PAGEREF _Toc66754348 \h </w:instrText>
             </w:r>
             <w:r>
               <w:rPr>
@@ -276,7 +276,7 @@
                 <w:noProof/>
                 <w:webHidden/>
               </w:rPr>
-              <w:t>5</w:t>
+              <w:t>4</w:t>
             </w:r>
             <w:r>
               <w:rPr>
@@ -299,13 +299,13 @@
               <w:lang w:eastAsia="en-AU"/>
             </w:rPr>
           </w:pPr>
-          <w:hyperlink w:anchor="_Toc66752766" w:history="1">
+          <w:hyperlink w:anchor="_Toc66754349" w:history="1">
             <w:r>
               <w:rPr>
                 <w:rStyle w:val="Hyperlink"/>
                 <w:noProof/>
               </w:rPr>
-              <w:t>Command AUTO (A)</w:t>
+              <w:t>Example Code</w:t>
             </w:r>
             <w:r>
               <w:rPr>
@@ -326,7 +326,7 @@
                 <w:noProof/>
                 <w:webHidden/>
               </w:rPr>
-              <w:instrText xml:space="preserve"> PAGEREF _Toc66752766 \h </w:instrText>
+              <w:instrText xml:space="preserve"> PAGEREF _Toc66754349 \h </w:instrText>
             </w:r>
             <w:r>
               <w:rPr>
@@ -346,7 +346,7 @@
                 <w:noProof/>
                 <w:webHidden/>
               </w:rPr>
-              <w:t>6</w:t>
+              <w:t>5</w:t>
             </w:r>
             <w:r>
               <w:rPr>
@@ -369,13 +369,13 @@
               <w:lang w:eastAsia="en-AU"/>
             </w:rPr>
           </w:pPr>
-          <w:hyperlink w:anchor="_Toc66752767" w:history="1">
+          <w:hyperlink w:anchor="_Toc66754350" w:history="1">
             <w:r>
               <w:rPr>
                 <w:rStyle w:val="Hyperlink"/>
                 <w:noProof/>
               </w:rPr>
-              <w:t>Command Copy (C)</w:t>
+              <w:t>Command AUTO (A)</w:t>
             </w:r>
             <w:r>
               <w:rPr>
@@ -396,7 +396,7 @@
                 <w:noProof/>
                 <w:webHidden/>
               </w:rPr>
-              <w:instrText xml:space="preserve"> PAGEREF _Toc66752767 \h </w:instrText>
+              <w:instrText xml:space="preserve"> PAGEREF _Toc66754350 \h </w:instrText>
             </w:r>
             <w:r>
               <w:rPr>
@@ -416,7 +416,7 @@
                 <w:noProof/>
                 <w:webHidden/>
               </w:rPr>
-              <w:t>7</w:t>
+              <w:t>6</w:t>
             </w:r>
             <w:r>
               <w:rPr>
@@ -439,13 +439,13 @@
               <w:lang w:eastAsia="en-AU"/>
             </w:rPr>
           </w:pPr>
-          <w:hyperlink w:anchor="_Toc66752768" w:history="1">
+          <w:hyperlink w:anchor="_Toc66754351" w:history="1">
             <w:r>
               <w:rPr>
                 <w:rStyle w:val="Hyperlink"/>
                 <w:noProof/>
               </w:rPr>
-              <w:t>Command LIST (L)</w:t>
+              <w:t>Command Copy (C)</w:t>
             </w:r>
             <w:r>
               <w:rPr>
@@ -466,7 +466,7 @@
                 <w:noProof/>
                 <w:webHidden/>
               </w:rPr>
-              <w:instrText xml:space="preserve"> PAGEREF _Toc66752768 \h </w:instrText>
+              <w:instrText xml:space="preserve"> PAGEREF _Toc66754351 \h </w:instrText>
             </w:r>
             <w:r>
               <w:rPr>
@@ -486,7 +486,7 @@
                 <w:noProof/>
                 <w:webHidden/>
               </w:rPr>
-              <w:t>8</w:t>
+              <w:t>7</w:t>
             </w:r>
             <w:r>
               <w:rPr>
@@ -509,13 +509,13 @@
               <w:lang w:eastAsia="en-AU"/>
             </w:rPr>
           </w:pPr>
-          <w:hyperlink w:anchor="_Toc66752769" w:history="1">
+          <w:hyperlink w:anchor="_Toc66754352" w:history="1">
             <w:r>
               <w:rPr>
                 <w:rStyle w:val="Hyperlink"/>
                 <w:noProof/>
               </w:rPr>
-              <w:t>Command Memory (Y)</w:t>
+              <w:t>Command LIST (L)</w:t>
             </w:r>
             <w:r>
               <w:rPr>
@@ -536,7 +536,7 @@
                 <w:noProof/>
                 <w:webHidden/>
               </w:rPr>
-              <w:instrText xml:space="preserve"> PAGEREF _Toc66752769 \h </w:instrText>
+              <w:instrText xml:space="preserve"> PAGEREF _Toc66754352 \h </w:instrText>
             </w:r>
             <w:r>
               <w:rPr>
@@ -556,7 +556,7 @@
                 <w:noProof/>
                 <w:webHidden/>
               </w:rPr>
-              <w:t>9</w:t>
+              <w:t>8</w:t>
             </w:r>
             <w:r>
               <w:rPr>
@@ -579,13 +579,13 @@
               <w:lang w:eastAsia="en-AU"/>
             </w:rPr>
           </w:pPr>
-          <w:hyperlink w:anchor="_Toc66752770" w:history="1">
+          <w:hyperlink w:anchor="_Toc66754353" w:history="1">
             <w:r>
               <w:rPr>
                 <w:rStyle w:val="Hyperlink"/>
                 <w:noProof/>
               </w:rPr>
-              <w:t>Command NEW (N)</w:t>
+              <w:t>Command Memory (Y)</w:t>
             </w:r>
             <w:r>
               <w:rPr>
@@ -606,7 +606,7 @@
                 <w:noProof/>
                 <w:webHidden/>
               </w:rPr>
-              <w:instrText xml:space="preserve"> PAGEREF _Toc66752770 \h </w:instrText>
+              <w:instrText xml:space="preserve"> PAGEREF _Toc66754353 \h </w:instrText>
             </w:r>
             <w:r>
               <w:rPr>
@@ -626,7 +626,7 @@
                 <w:noProof/>
                 <w:webHidden/>
               </w:rPr>
-              <w:t>10</w:t>
+              <w:t>9</w:t>
             </w:r>
             <w:r>
               <w:rPr>
@@ -649,13 +649,13 @@
               <w:lang w:eastAsia="en-AU"/>
             </w:rPr>
           </w:pPr>
-          <w:hyperlink w:anchor="_Toc66752771" w:history="1">
+          <w:hyperlink w:anchor="_Toc66754354" w:history="1">
             <w:r>
               <w:rPr>
                 <w:rStyle w:val="Hyperlink"/>
                 <w:noProof/>
               </w:rPr>
-              <w:t>Command OLD (O)</w:t>
+              <w:t>Command NEW (N)</w:t>
             </w:r>
             <w:r>
               <w:rPr>
@@ -676,7 +676,7 @@
                 <w:noProof/>
                 <w:webHidden/>
               </w:rPr>
-              <w:instrText xml:space="preserve"> PAGEREF _Toc66752771 \h </w:instrText>
+              <w:instrText xml:space="preserve"> PAGEREF _Toc66754354 \h </w:instrText>
             </w:r>
             <w:r>
               <w:rPr>
@@ -719,13 +719,13 @@
               <w:lang w:eastAsia="en-AU"/>
             </w:rPr>
           </w:pPr>
-          <w:hyperlink w:anchor="_Toc66752772" w:history="1">
+          <w:hyperlink w:anchor="_Toc66754355" w:history="1">
             <w:r>
               <w:rPr>
                 <w:rStyle w:val="Hyperlink"/>
                 <w:noProof/>
               </w:rPr>
-              <w:t>Command Assemble Code (S)</w:t>
+              <w:t>Command OLD (O)</w:t>
             </w:r>
             <w:r>
               <w:rPr>
@@ -746,7 +746,7 @@
                 <w:noProof/>
                 <w:webHidden/>
               </w:rPr>
-              <w:instrText xml:space="preserve"> PAGEREF _Toc66752772 \h </w:instrText>
+              <w:instrText xml:space="preserve"> PAGEREF _Toc66754355 \h </w:instrText>
             </w:r>
             <w:r>
               <w:rPr>
@@ -766,7 +766,7 @@
                 <w:noProof/>
                 <w:webHidden/>
               </w:rPr>
-              <w:t>11</w:t>
+              <w:t>10</w:t>
             </w:r>
             <w:r>
               <w:rPr>
@@ -789,13 +789,13 @@
               <w:lang w:eastAsia="en-AU"/>
             </w:rPr>
           </w:pPr>
-          <w:hyperlink w:anchor="_Toc66752773" w:history="1">
+          <w:hyperlink w:anchor="_Toc66754356" w:history="1">
             <w:r>
               <w:rPr>
                 <w:rStyle w:val="Hyperlink"/>
                 <w:noProof/>
               </w:rPr>
-              <w:t>Command Clear Sceen (z)</w:t>
+              <w:t>Command Assemble Code (S)</w:t>
             </w:r>
             <w:r>
               <w:rPr>
@@ -816,7 +816,7 @@
                 <w:noProof/>
                 <w:webHidden/>
               </w:rPr>
-              <w:instrText xml:space="preserve"> PAGEREF _Toc66752773 \h </w:instrText>
+              <w:instrText xml:space="preserve"> PAGEREF _Toc66754356 \h </w:instrText>
             </w:r>
             <w:r>
               <w:rPr>
@@ -836,7 +836,7 @@
                 <w:noProof/>
                 <w:webHidden/>
               </w:rPr>
-              <w:t>14</w:t>
+              <w:t>11</w:t>
             </w:r>
             <w:r>
               <w:rPr>
@@ -859,13 +859,13 @@
               <w:lang w:eastAsia="en-AU"/>
             </w:rPr>
           </w:pPr>
-          <w:hyperlink w:anchor="_Toc66752774" w:history="1">
+          <w:hyperlink w:anchor="_Toc66754357" w:history="1">
             <w:r>
               <w:rPr>
                 <w:rStyle w:val="Hyperlink"/>
                 <w:noProof/>
               </w:rPr>
-              <w:t>Command Help (?)</w:t>
+              <w:t>Command Clear Sceen (z)</w:t>
             </w:r>
             <w:r>
               <w:rPr>
@@ -886,7 +886,7 @@
                 <w:noProof/>
                 <w:webHidden/>
               </w:rPr>
-              <w:instrText xml:space="preserve"> PAGEREF _Toc66752774 \h </w:instrText>
+              <w:instrText xml:space="preserve"> PAGEREF _Toc66754357 \h </w:instrText>
             </w:r>
             <w:r>
               <w:rPr>
@@ -929,13 +929,13 @@
               <w:lang w:eastAsia="en-AU"/>
             </w:rPr>
           </w:pPr>
-          <w:hyperlink w:anchor="_Toc66752775" w:history="1">
+          <w:hyperlink w:anchor="_Toc66754358" w:history="1">
             <w:r>
               <w:rPr>
                 <w:rStyle w:val="Hyperlink"/>
                 <w:noProof/>
               </w:rPr>
-              <w:t>Command Go (G)</w:t>
+              <w:t>Command Help (?)</w:t>
             </w:r>
             <w:r>
               <w:rPr>
@@ -956,7 +956,7 @@
                 <w:noProof/>
                 <w:webHidden/>
               </w:rPr>
-              <w:instrText xml:space="preserve"> PAGEREF _Toc66752775 \h </w:instrText>
+              <w:instrText xml:space="preserve"> PAGEREF _Toc66754358 \h </w:instrText>
             </w:r>
             <w:r>
               <w:rPr>
@@ -999,13 +999,13 @@
               <w:lang w:eastAsia="en-AU"/>
             </w:rPr>
           </w:pPr>
-          <w:hyperlink w:anchor="_Toc66752776" w:history="1">
+          <w:hyperlink w:anchor="_Toc66754359" w:history="1">
             <w:r>
               <w:rPr>
                 <w:rStyle w:val="Hyperlink"/>
                 <w:noProof/>
               </w:rPr>
-              <w:t>Command Erase Line (E)</w:t>
+              <w:t>Command Go (G)</w:t>
             </w:r>
             <w:r>
               <w:rPr>
@@ -1026,7 +1026,7 @@
                 <w:noProof/>
                 <w:webHidden/>
               </w:rPr>
-              <w:instrText xml:space="preserve"> PAGEREF _Toc66752776 \h </w:instrText>
+              <w:instrText xml:space="preserve"> PAGEREF _Toc66754359 \h </w:instrText>
             </w:r>
             <w:r>
               <w:rPr>
@@ -1069,13 +1069,13 @@
               <w:lang w:eastAsia="en-AU"/>
             </w:rPr>
           </w:pPr>
-          <w:hyperlink w:anchor="_Toc66752777" w:history="1">
+          <w:hyperlink w:anchor="_Toc66754360" w:history="1">
             <w:r>
               <w:rPr>
                 <w:rStyle w:val="Hyperlink"/>
                 <w:noProof/>
               </w:rPr>
-              <w:t>Command Value (V)</w:t>
+              <w:t>Command Erase Line (E)</w:t>
             </w:r>
             <w:r>
               <w:rPr>
@@ -1096,7 +1096,7 @@
                 <w:noProof/>
                 <w:webHidden/>
               </w:rPr>
-              <w:instrText xml:space="preserve"> PAGEREF _Toc66752777 \h </w:instrText>
+              <w:instrText xml:space="preserve"> PAGEREF _Toc66754360 \h </w:instrText>
             </w:r>
             <w:r>
               <w:rPr>
@@ -1116,7 +1116,7 @@
                 <w:noProof/>
                 <w:webHidden/>
               </w:rPr>
-              <w:t>15</w:t>
+              <w:t>14</w:t>
             </w:r>
             <w:r>
               <w:rPr>
@@ -1139,13 +1139,13 @@
               <w:lang w:eastAsia="en-AU"/>
             </w:rPr>
           </w:pPr>
-          <w:hyperlink w:anchor="_Toc66752778" w:history="1">
+          <w:hyperlink w:anchor="_Toc66754361" w:history="1">
             <w:r>
               <w:rPr>
                 <w:rStyle w:val="Hyperlink"/>
                 <w:noProof/>
               </w:rPr>
-              <w:t>Command Ascii (I)</w:t>
+              <w:t>Command Value (V)</w:t>
             </w:r>
             <w:r>
               <w:rPr>
@@ -1166,7 +1166,7 @@
                 <w:noProof/>
                 <w:webHidden/>
               </w:rPr>
-              <w:instrText xml:space="preserve"> PAGEREF _Toc66752778 \h </w:instrText>
+              <w:instrText xml:space="preserve"> PAGEREF _Toc66754361 \h </w:instrText>
             </w:r>
             <w:r>
               <w:rPr>
@@ -1186,7 +1186,7 @@
                 <w:noProof/>
                 <w:webHidden/>
               </w:rPr>
-              <w:t>16</w:t>
+              <w:t>15</w:t>
             </w:r>
             <w:r>
               <w:rPr>
@@ -1209,13 +1209,13 @@
               <w:lang w:eastAsia="en-AU"/>
             </w:rPr>
           </w:pPr>
-          <w:hyperlink w:anchor="_Toc66752779" w:history="1">
+          <w:hyperlink w:anchor="_Toc66754362" w:history="1">
             <w:r>
               <w:rPr>
                 <w:rStyle w:val="Hyperlink"/>
                 <w:noProof/>
               </w:rPr>
-              <w:t>Command User Command ( @ )</w:t>
+              <w:t>Command Ascii (I)</w:t>
             </w:r>
             <w:r>
               <w:rPr>
@@ -1236,7 +1236,7 @@
                 <w:noProof/>
                 <w:webHidden/>
               </w:rPr>
-              <w:instrText xml:space="preserve"> PAGEREF _Toc66752779 \h </w:instrText>
+              <w:instrText xml:space="preserve"> PAGEREF _Toc66754362 \h </w:instrText>
             </w:r>
             <w:r>
               <w:rPr>
@@ -1256,7 +1256,7 @@
                 <w:noProof/>
                 <w:webHidden/>
               </w:rPr>
-              <w:t>17</w:t>
+              <w:t>16</w:t>
             </w:r>
             <w:r>
               <w:rPr>
@@ -1279,14 +1279,13 @@
               <w:lang w:eastAsia="en-AU"/>
             </w:rPr>
           </w:pPr>
-          <w:hyperlink w:anchor="_Toc66752780" w:history="1">
+          <w:hyperlink w:anchor="_Toc66754363" w:history="1">
             <w:r>
               <w:rPr>
                 <w:rStyle w:val="Hyperlink"/>
-                <w:iCs/>
-                <w:noProof/>
-              </w:rPr>
-              <w:t>Command Renumber (R)</w:t>
+                <w:noProof/>
+              </w:rPr>
+              <w:t>Command User Command ( @ )</w:t>
             </w:r>
             <w:r>
               <w:rPr>
@@ -1307,7 +1306,7 @@
                 <w:noProof/>
                 <w:webHidden/>
               </w:rPr>
-              <w:instrText xml:space="preserve"> PAGEREF _Toc66752780 \h </w:instrText>
+              <w:instrText xml:space="preserve"> PAGEREF _Toc66754363 \h </w:instrText>
             </w:r>
             <w:r>
               <w:rPr>
@@ -1350,13 +1349,14 @@
               <w:lang w:eastAsia="en-AU"/>
             </w:rPr>
           </w:pPr>
-          <w:hyperlink w:anchor="_Toc66752781" w:history="1">
+          <w:hyperlink w:anchor="_Toc66754364" w:history="1">
             <w:r>
               <w:rPr>
                 <w:rStyle w:val="Hyperlink"/>
-                <w:noProof/>
-              </w:rPr>
-              <w:t>Command Disassembler (D)</w:t>
+                <w:iCs/>
+                <w:noProof/>
+              </w:rPr>
+              <w:t>Command Renumber (R)</w:t>
             </w:r>
             <w:r>
               <w:rPr>
@@ -1377,7 +1377,7 @@
                 <w:noProof/>
                 <w:webHidden/>
               </w:rPr>
-              <w:instrText xml:space="preserve"> PAGEREF _Toc66752781 \h </w:instrText>
+              <w:instrText xml:space="preserve"> PAGEREF _Toc66754364 \h </w:instrText>
             </w:r>
             <w:r>
               <w:rPr>
@@ -1397,7 +1397,7 @@
                 <w:noProof/>
                 <w:webHidden/>
               </w:rPr>
-              <w:t>18</w:t>
+              <w:t>17</w:t>
             </w:r>
             <w:r>
               <w:rPr>
@@ -1420,13 +1420,13 @@
               <w:lang w:eastAsia="en-AU"/>
             </w:rPr>
           </w:pPr>
-          <w:hyperlink w:anchor="_Toc66752782" w:history="1">
+          <w:hyperlink w:anchor="_Toc66754365" w:history="1">
             <w:r>
               <w:rPr>
                 <w:rStyle w:val="Hyperlink"/>
                 <w:noProof/>
               </w:rPr>
-              <w:t>Command Mem Dump (M)</w:t>
+              <w:t>Command Disassembler (D)</w:t>
             </w:r>
             <w:r>
               <w:rPr>
@@ -1447,7 +1447,7 @@
                 <w:noProof/>
                 <w:webHidden/>
               </w:rPr>
-              <w:instrText xml:space="preserve"> PAGEREF _Toc66752782 \h </w:instrText>
+              <w:instrText xml:space="preserve"> PAGEREF _Toc66754365 \h </w:instrText>
             </w:r>
             <w:r>
               <w:rPr>
@@ -1467,7 +1467,7 @@
                 <w:noProof/>
                 <w:webHidden/>
               </w:rPr>
-              <w:t>19</w:t>
+              <w:t>18</w:t>
             </w:r>
             <w:r>
               <w:rPr>
@@ -1490,13 +1490,13 @@
               <w:lang w:eastAsia="en-AU"/>
             </w:rPr>
           </w:pPr>
-          <w:hyperlink w:anchor="_Toc66752783" w:history="1">
+          <w:hyperlink w:anchor="_Toc66754366" w:history="1">
             <w:r>
               <w:rPr>
                 <w:rStyle w:val="Hyperlink"/>
                 <w:noProof/>
               </w:rPr>
-              <w:t>Command Trace (T)</w:t>
+              <w:t>Command Mem Dump (M)</w:t>
             </w:r>
             <w:r>
               <w:rPr>
@@ -1517,7 +1517,7 @@
                 <w:noProof/>
                 <w:webHidden/>
               </w:rPr>
-              <w:instrText xml:space="preserve"> PAGEREF _Toc66752783 \h </w:instrText>
+              <w:instrText xml:space="preserve"> PAGEREF _Toc66754366 \h </w:instrText>
             </w:r>
             <w:r>
               <w:rPr>
@@ -1537,7 +1537,7 @@
                 <w:noProof/>
                 <w:webHidden/>
               </w:rPr>
-              <w:t>20</w:t>
+              <w:t>19</w:t>
             </w:r>
             <w:r>
               <w:rPr>
@@ -1560,12 +1560,82 @@
               <w:lang w:eastAsia="en-AU"/>
             </w:rPr>
           </w:pPr>
-          <w:hyperlink w:anchor="_Toc66752784" w:history="1">
+          <w:hyperlink w:anchor="_Toc66754367" w:history="1">
             <w:r>
               <w:rPr>
                 <w:rStyle w:val="Hyperlink"/>
                 <w:noProof/>
               </w:rPr>
+              <w:t>Command Trace (T)</w:t>
+            </w:r>
+            <w:r>
+              <w:rPr>
+                <w:noProof/>
+                <w:webHidden/>
+              </w:rPr>
+              <w:tab/>
+            </w:r>
+            <w:r>
+              <w:rPr>
+                <w:noProof/>
+                <w:webHidden/>
+              </w:rPr>
+              <w:fldChar w:fldCharType="begin"/>
+            </w:r>
+            <w:r>
+              <w:rPr>
+                <w:noProof/>
+                <w:webHidden/>
+              </w:rPr>
+              <w:instrText xml:space="preserve"> PAGEREF _Toc66754367 \h </w:instrText>
+            </w:r>
+            <w:r>
+              <w:rPr>
+                <w:noProof/>
+                <w:webHidden/>
+              </w:rPr>
+            </w:r>
+            <w:r>
+              <w:rPr>
+                <w:noProof/>
+                <w:webHidden/>
+              </w:rPr>
+              <w:fldChar w:fldCharType="separate"/>
+            </w:r>
+            <w:r>
+              <w:rPr>
+                <w:noProof/>
+                <w:webHidden/>
+              </w:rPr>
+              <w:t>20</w:t>
+            </w:r>
+            <w:r>
+              <w:rPr>
+                <w:noProof/>
+                <w:webHidden/>
+              </w:rPr>
+              <w:fldChar w:fldCharType="end"/>
+            </w:r>
+          </w:hyperlink>
+        </w:p>
+        <w:p>
+          <w:pPr>
+            <w:pStyle w:val="TOC1"/>
+            <w:tabs>
+              <w:tab w:val="right" w:leader="dot" w:pos="9016"/>
+            </w:tabs>
+            <w:rPr>
+              <w:rFonts w:eastAsiaTheme="minorEastAsia"/>
+              <w:noProof/>
+              <w:lang w:eastAsia="en-AU"/>
+            </w:rPr>
+          </w:pPr>
+          <w:hyperlink w:anchor="_Toc66754368" w:history="1">
+            <w:r>
+              <w:rPr>
+                <w:rStyle w:val="Hyperlink"/>
+                <w:noProof/>
+              </w:rPr>
               <w:t>Directives</w:t>
             </w:r>
             <w:r>
@@ -1587,7 +1657,7 @@
                 <w:noProof/>
                 <w:webHidden/>
               </w:rPr>
-              <w:instrText xml:space="preserve"> PAGEREF _Toc66752784 \h </w:instrText>
+              <w:instrText xml:space="preserve"> PAGEREF _Toc66754368 \h </w:instrText>
             </w:r>
             <w:r>
               <w:rPr>
@@ -1630,7 +1700,7 @@
               <w:lang w:eastAsia="en-AU"/>
             </w:rPr>
           </w:pPr>
-          <w:hyperlink w:anchor="_Toc66752785" w:history="1">
+          <w:hyperlink w:anchor="_Toc66754369" w:history="1">
             <w:r>
               <w:rPr>
                 <w:rStyle w:val="Hyperlink"/>
@@ -1673,7 +1743,7 @@
                 <w:noProof/>
                 <w:webHidden/>
               </w:rPr>
-              <w:instrText xml:space="preserve"> PAGEREF _Toc66752785 \h </w:instrText>
+              <w:instrText xml:space="preserve"> PAGEREF _Toc66754369 \h </w:instrText>
             </w:r>
             <w:r>
               <w:rPr>
@@ -1716,7 +1786,7 @@
               <w:lang w:eastAsia="en-AU"/>
             </w:rPr>
           </w:pPr>
-          <w:hyperlink w:anchor="_Toc66752786" w:history="1">
+          <w:hyperlink w:anchor="_Toc66754370" w:history="1">
             <w:r>
               <w:rPr>
                 <w:rStyle w:val="Hyperlink"/>
@@ -1759,7 +1829,7 @@
                 <w:noProof/>
                 <w:webHidden/>
               </w:rPr>
-              <w:instrText xml:space="preserve"> PAGEREF _Toc66752786 \h </w:instrText>
+              <w:instrText xml:space="preserve"> PAGEREF _Toc66754370 \h </w:instrText>
             </w:r>
             <w:r>
               <w:rPr>
@@ -1802,7 +1872,7 @@
               <w:lang w:eastAsia="en-AU"/>
             </w:rPr>
           </w:pPr>
-          <w:hyperlink w:anchor="_Toc66752787" w:history="1">
+          <w:hyperlink w:anchor="_Toc66754371" w:history="1">
             <w:r>
               <w:rPr>
                 <w:rStyle w:val="Hyperlink"/>
@@ -1829,7 +1899,7 @@
                 <w:noProof/>
                 <w:webHidden/>
               </w:rPr>
-              <w:instrText xml:space="preserve"> PAGEREF _Toc66752787 \h </w:instrText>
+              <w:instrText xml:space="preserve"> PAGEREF _Toc66754371 \h </w:instrText>
             </w:r>
             <w:r>
               <w:rPr>
@@ -1872,7 +1942,7 @@
               <w:lang w:eastAsia="en-AU"/>
             </w:rPr>
           </w:pPr>
-          <w:hyperlink w:anchor="_Toc66752788" w:history="1">
+          <w:hyperlink w:anchor="_Toc66754372" w:history="1">
             <w:r>
               <w:rPr>
                 <w:rStyle w:val="Hyperlink"/>
@@ -1908,7 +1978,7 @@
                 <w:noProof/>
                 <w:webHidden/>
               </w:rPr>
-              <w:instrText xml:space="preserve"> PAGEREF _Toc66752788 \h </w:instrText>
+              <w:instrText xml:space="preserve"> PAGEREF _Toc66754372 \h </w:instrText>
             </w:r>
             <w:r>
               <w:rPr>
@@ -1951,7 +2021,7 @@
               <w:lang w:eastAsia="en-AU"/>
             </w:rPr>
           </w:pPr>
-          <w:hyperlink w:anchor="_Toc66752789" w:history="1">
+          <w:hyperlink w:anchor="_Toc66754373" w:history="1">
             <w:r>
               <w:rPr>
                 <w:rStyle w:val="Hyperlink"/>
@@ -1978,7 +2048,7 @@
                 <w:noProof/>
                 <w:webHidden/>
               </w:rPr>
-              <w:instrText xml:space="preserve"> PAGEREF _Toc66752789 \h </w:instrText>
+              <w:instrText xml:space="preserve"> PAGEREF _Toc66754373 \h </w:instrText>
             </w:r>
             <w:r>
               <w:rPr>
@@ -2021,7 +2091,7 @@
               <w:lang w:eastAsia="en-AU"/>
             </w:rPr>
           </w:pPr>
-          <w:hyperlink w:anchor="_Toc66752790" w:history="1">
+          <w:hyperlink w:anchor="_Toc66754374" w:history="1">
             <w:r>
               <w:rPr>
                 <w:rStyle w:val="Hyperlink"/>
@@ -2057,7 +2127,7 @@
                 <w:noProof/>
                 <w:webHidden/>
               </w:rPr>
-              <w:instrText xml:space="preserve"> PAGEREF _Toc66752790 \h </w:instrText>
+              <w:instrText xml:space="preserve"> PAGEREF _Toc66754374 \h </w:instrText>
             </w:r>
             <w:r>
               <w:rPr>
@@ -2100,7 +2170,7 @@
               <w:lang w:eastAsia="en-AU"/>
             </w:rPr>
           </w:pPr>
-          <w:hyperlink w:anchor="_Toc66752791" w:history="1">
+          <w:hyperlink w:anchor="_Toc66754375" w:history="1">
             <w:r>
               <w:rPr>
                 <w:rStyle w:val="Hyperlink"/>
@@ -2127,7 +2197,7 @@
                 <w:noProof/>
                 <w:webHidden/>
               </w:rPr>
-              <w:instrText xml:space="preserve"> PAGEREF _Toc66752791 \h </w:instrText>
+              <w:instrText xml:space="preserve"> PAGEREF _Toc66754375 \h </w:instrText>
             </w:r>
             <w:r>
               <w:rPr>
@@ -2170,7 +2240,7 @@
               <w:lang w:eastAsia="en-AU"/>
             </w:rPr>
           </w:pPr>
-          <w:hyperlink w:anchor="_Toc66752792" w:history="1">
+          <w:hyperlink w:anchor="_Toc66754376" w:history="1">
             <w:r>
               <w:rPr>
                 <w:rStyle w:val="Hyperlink"/>
@@ -2197,7 +2267,7 @@
                 <w:noProof/>
                 <w:webHidden/>
               </w:rPr>
-              <w:instrText xml:space="preserve"> PAGEREF _Toc66752792 \h </w:instrText>
+              <w:instrText xml:space="preserve"> PAGEREF _Toc66754376 \h </w:instrText>
             </w:r>
             <w:r>
               <w:rPr>
@@ -2240,7 +2310,7 @@
               <w:lang w:eastAsia="en-AU"/>
             </w:rPr>
           </w:pPr>
-          <w:hyperlink w:anchor="_Toc66752793" w:history="1">
+          <w:hyperlink w:anchor="_Toc66754377" w:history="1">
             <w:r>
               <w:rPr>
                 <w:rStyle w:val="Hyperlink"/>
@@ -2267,7 +2337,7 @@
                 <w:noProof/>
                 <w:webHidden/>
               </w:rPr>
-              <w:instrText xml:space="preserve"> PAGEREF _Toc66752793 \h </w:instrText>
+              <w:instrText xml:space="preserve"> PAGEREF _Toc66754377 \h </w:instrText>
             </w:r>
             <w:r>
               <w:rPr>
@@ -2310,7 +2380,7 @@
               <w:lang w:eastAsia="en-AU"/>
             </w:rPr>
           </w:pPr>
-          <w:hyperlink w:anchor="_Toc66752794" w:history="1">
+          <w:hyperlink w:anchor="_Toc66754378" w:history="1">
             <w:r>
               <w:rPr>
                 <w:rStyle w:val="Hyperlink"/>
@@ -2337,7 +2407,7 @@
                 <w:noProof/>
                 <w:webHidden/>
               </w:rPr>
-              <w:instrText xml:space="preserve"> PAGEREF _Toc66752794 \h </w:instrText>
+              <w:instrText xml:space="preserve"> PAGEREF _Toc66754378 \h </w:instrText>
             </w:r>
             <w:r>
               <w:rPr>
@@ -2380,7 +2450,7 @@
               <w:lang w:eastAsia="en-AU"/>
             </w:rPr>
           </w:pPr>
-          <w:hyperlink w:anchor="_Toc66752795" w:history="1">
+          <w:hyperlink w:anchor="_Toc66754379" w:history="1">
             <w:r>
               <w:rPr>
                 <w:rStyle w:val="Hyperlink"/>
@@ -2407,7 +2477,7 @@
                 <w:noProof/>
                 <w:webHidden/>
               </w:rPr>
-              <w:instrText xml:space="preserve"> PAGEREF _Toc66752795 \h </w:instrText>
+              <w:instrText xml:space="preserve"> PAGEREF _Toc66754379 \h </w:instrText>
             </w:r>
             <w:r>
               <w:rPr>
@@ -2450,7 +2520,7 @@
               <w:lang w:eastAsia="en-AU"/>
             </w:rPr>
           </w:pPr>
-          <w:hyperlink w:anchor="_Toc66752796" w:history="1">
+          <w:hyperlink w:anchor="_Toc66754380" w:history="1">
             <w:r>
               <w:rPr>
                 <w:rStyle w:val="Hyperlink"/>
@@ -2477,7 +2547,7 @@
                 <w:noProof/>
                 <w:webHidden/>
               </w:rPr>
-              <w:instrText xml:space="preserve"> PAGEREF _Toc66752796 \h </w:instrText>
+              <w:instrText xml:space="preserve"> PAGEREF _Toc66754380 \h </w:instrText>
             </w:r>
             <w:r>
               <w:rPr>
@@ -2520,7 +2590,7 @@
               <w:lang w:eastAsia="en-AU"/>
             </w:rPr>
           </w:pPr>
-          <w:hyperlink w:anchor="_Toc66752797" w:history="1">
+          <w:hyperlink w:anchor="_Toc66754381" w:history="1">
             <w:r>
               <w:rPr>
                 <w:rStyle w:val="Hyperlink"/>
@@ -2547,7 +2617,7 @@
                 <w:noProof/>
                 <w:webHidden/>
               </w:rPr>
-              <w:instrText xml:space="preserve"> PAGEREF _Toc66752797 \h </w:instrText>
+              <w:instrText xml:space="preserve"> PAGEREF _Toc66754381 \h </w:instrText>
             </w:r>
             <w:r>
               <w:rPr>
@@ -2590,7 +2660,7 @@
               <w:lang w:eastAsia="en-AU"/>
             </w:rPr>
           </w:pPr>
-          <w:hyperlink w:anchor="_Toc66752798" w:history="1">
+          <w:hyperlink w:anchor="_Toc66754382" w:history="1">
             <w:r>
               <w:rPr>
                 <w:rStyle w:val="Hyperlink"/>
@@ -2617,7 +2687,7 @@
                 <w:noProof/>
                 <w:webHidden/>
               </w:rPr>
-              <w:instrText xml:space="preserve"> PAGEREF _Toc66752798 \h </w:instrText>
+              <w:instrText xml:space="preserve"> PAGEREF _Toc66754382 \h </w:instrText>
             </w:r>
             <w:r>
               <w:rPr>
@@ -2660,7 +2730,7 @@
               <w:lang w:eastAsia="en-AU"/>
             </w:rPr>
           </w:pPr>
-          <w:hyperlink w:anchor="_Toc66752799" w:history="1">
+          <w:hyperlink w:anchor="_Toc66754383" w:history="1">
             <w:r>
               <w:rPr>
                 <w:rStyle w:val="Hyperlink"/>
@@ -2687,7 +2757,7 @@
                 <w:noProof/>
                 <w:webHidden/>
               </w:rPr>
-              <w:instrText xml:space="preserve"> PAGEREF _Toc66752799 \h </w:instrText>
+              <w:instrText xml:space="preserve"> PAGEREF _Toc66754383 \h </w:instrText>
             </w:r>
             <w:r>
               <w:rPr>
@@ -2737,7 +2807,7 @@
       <w:r>
         <w:br w:type="page"/>
       </w:r>
-      <w:bookmarkStart w:id="1" w:name="_Toc66752763"/>
+      <w:bookmarkStart w:id="1" w:name="_Toc66754346"/>
       <w:r>
         <w:lastRenderedPageBreak/>
         <w:t>Over View</w:t>
@@ -3117,7 +3187,7 @@
       <w:pPr>
         <w:pStyle w:val="Heading1"/>
       </w:pPr>
-      <w:bookmarkStart w:id="2" w:name="_Toc66752764"/>
+      <w:bookmarkStart w:id="2" w:name="_Toc66754347"/>
       <w:r>
         <w:lastRenderedPageBreak/>
         <w:t xml:space="preserve">Monitor </w:t>
@@ -3181,6 +3251,60 @@
       <w:r>
         <w:t xml:space="preserve"> version 1.3.2</w:t>
       </w:r>
+    </w:p>
+    <w:p/>
+    <w:p>
+      <w:r>
+        <w:pict>
+          <v:rect id="_x0000_i1048" style="width:0;height:1.5pt" o:hralign="center" o:hrstd="t" o:hr="t" fillcolor="gray" stroked="f"/>
+        </w:pict>
+      </w:r>
+    </w:p>
+    <w:p>
+      <w:pPr>
+        <w:pStyle w:val="Heading1"/>
+      </w:pPr>
+      <w:bookmarkStart w:id="3" w:name="_Toc66754348"/>
+      <w:r>
+        <w:t>Intel Hex Loader</w:t>
+      </w:r>
+      <w:bookmarkEnd w:id="3"/>
+    </w:p>
+    <w:p>
+      <w:r>
+        <w:br/>
+      </w:r>
+      <w:r>
+        <w:t>Build in.</w:t>
+      </w:r>
+    </w:p>
+    <w:p>
+      <w:r>
+        <w:t xml:space="preserve">The command line will look for “: </w:t>
+      </w:r>
+      <w:proofErr w:type="gramStart"/>
+      <w:r>
+        <w:t>“ as</w:t>
+      </w:r>
+      <w:proofErr w:type="gramEnd"/>
+      <w:r>
+        <w:t xml:space="preserve"> the first character and will auto download file. Just paste the </w:t>
+      </w:r>
+      <w:proofErr w:type="spellStart"/>
+      <w:proofErr w:type="gramStart"/>
+      <w:r>
+        <w:t>intelhex</w:t>
+      </w:r>
+      <w:proofErr w:type="spellEnd"/>
+      <w:r>
+        <w:t xml:space="preserve">  file</w:t>
+      </w:r>
+      <w:proofErr w:type="gramEnd"/>
+      <w:r>
+        <w:t xml:space="preserve"> to the command line. </w:t>
+      </w:r>
+    </w:p>
+    <w:p>
       <w:r>
         <w:br w:type="page"/>
       </w:r>
@@ -3189,7 +3313,7 @@
       <w:pPr>
         <w:pStyle w:val="Heading1"/>
       </w:pPr>
-      <w:bookmarkStart w:id="3" w:name="_Toc66752765"/>
+      <w:bookmarkStart w:id="4" w:name="_Toc66754349"/>
       <w:r>
         <w:lastRenderedPageBreak/>
         <w:t>Example</w:t>
@@ -3197,7 +3321,7 @@
       <w:r>
         <w:t xml:space="preserve"> Code</w:t>
       </w:r>
-      <w:bookmarkEnd w:id="3"/>
+      <w:bookmarkEnd w:id="4"/>
     </w:p>
     <w:p>
       <w:r>
@@ -4164,7 +4288,7 @@
       <w:pPr>
         <w:pStyle w:val="Heading1"/>
       </w:pPr>
-      <w:bookmarkStart w:id="4" w:name="_Toc66752766"/>
+      <w:bookmarkStart w:id="5" w:name="_Toc66754350"/>
       <w:r>
         <w:lastRenderedPageBreak/>
         <w:t>Command AUTO</w:t>
@@ -4172,7 +4296,7 @@
       <w:r>
         <w:t xml:space="preserve"> (A)</w:t>
       </w:r>
-      <w:bookmarkEnd w:id="4"/>
+      <w:bookmarkEnd w:id="5"/>
     </w:p>
     <w:p>
       <w:pPr>
@@ -4589,11 +4713,11 @@
       <w:pPr>
         <w:pStyle w:val="Heading1"/>
       </w:pPr>
-      <w:bookmarkStart w:id="5" w:name="_Toc66752767"/>
+      <w:bookmarkStart w:id="6" w:name="_Toc66754351"/>
       <w:r>
         <w:t>Command Copy (C)</w:t>
       </w:r>
-      <w:bookmarkEnd w:id="5"/>
+      <w:bookmarkEnd w:id="6"/>
     </w:p>
     <w:p>
       <w:pPr>
@@ -4816,7 +4940,7 @@
           <w:rFonts w:asciiTheme="minorHAnsi" w:hAnsiTheme="minorHAnsi"/>
         </w:rPr>
       </w:pPr>
-      <w:bookmarkStart w:id="6" w:name="_Toc66752768"/>
+      <w:bookmarkStart w:id="7" w:name="_Toc66754352"/>
       <w:r>
         <w:rPr>
           <w:rFonts w:asciiTheme="minorHAnsi" w:hAnsiTheme="minorHAnsi"/>
@@ -4835,7 +4959,7 @@
         </w:rPr>
         <w:t>IST (L)</w:t>
       </w:r>
-      <w:bookmarkEnd w:id="6"/>
+      <w:bookmarkEnd w:id="7"/>
     </w:p>
     <w:p>
       <w:pPr>
@@ -5132,14 +5256,14 @@
       <w:pPr>
         <w:pStyle w:val="Heading1"/>
       </w:pPr>
-      <w:bookmarkStart w:id="7" w:name="_Toc66752769"/>
+      <w:bookmarkStart w:id="8" w:name="_Toc66754353"/>
       <w:r>
         <w:t>Command Memory</w:t>
       </w:r>
       <w:r>
         <w:t xml:space="preserve"> (Y)</w:t>
       </w:r>
-      <w:bookmarkEnd w:id="7"/>
+      <w:bookmarkEnd w:id="8"/>
     </w:p>
     <w:p>
       <w:pPr>
@@ -5753,14 +5877,14 @@
       <w:pPr>
         <w:pStyle w:val="Heading1"/>
       </w:pPr>
-      <w:bookmarkStart w:id="8" w:name="_Toc66752770"/>
+      <w:bookmarkStart w:id="9" w:name="_Toc66754354"/>
       <w:r>
         <w:rPr>
           <w:rStyle w:val="inline-code"/>
         </w:rPr>
         <w:t>Command NEW (N)</w:t>
       </w:r>
-      <w:bookmarkEnd w:id="8"/>
+      <w:bookmarkEnd w:id="9"/>
     </w:p>
     <w:p>
       <w:pPr>
@@ -5787,14 +5911,14 @@
       <w:pPr>
         <w:pStyle w:val="Heading1"/>
       </w:pPr>
-      <w:bookmarkStart w:id="9" w:name="_Toc66752771"/>
+      <w:bookmarkStart w:id="10" w:name="_Toc66754355"/>
       <w:r>
         <w:rPr>
           <w:rStyle w:val="inline-code"/>
         </w:rPr>
         <w:t>Command OLD (O)</w:t>
       </w:r>
-      <w:bookmarkEnd w:id="9"/>
+      <w:bookmarkEnd w:id="10"/>
     </w:p>
     <w:p>
       <w:pPr>
@@ -5856,7 +5980,7 @@
           <w:rStyle w:val="inline-code"/>
         </w:rPr>
       </w:pPr>
-      <w:bookmarkStart w:id="10" w:name="_Toc66752772"/>
+      <w:bookmarkStart w:id="11" w:name="_Toc66754356"/>
       <w:r>
         <w:rPr>
           <w:rStyle w:val="inline-code"/>
@@ -5864,7 +5988,7 @@
         <w:lastRenderedPageBreak/>
         <w:t>Command Assemble Code (S)</w:t>
       </w:r>
-      <w:bookmarkEnd w:id="10"/>
+      <w:bookmarkEnd w:id="11"/>
     </w:p>
     <w:p/>
     <w:p>
@@ -7182,7 +7306,7 @@
           <w:rStyle w:val="inline-code"/>
         </w:rPr>
       </w:pPr>
-      <w:bookmarkStart w:id="11" w:name="_Toc66752773"/>
+      <w:bookmarkStart w:id="12" w:name="_Toc66754357"/>
       <w:r>
         <w:rPr>
           <w:rStyle w:val="inline-code"/>
@@ -7204,7 +7328,7 @@
         </w:rPr>
         <w:t xml:space="preserve"> (z)</w:t>
       </w:r>
-      <w:bookmarkEnd w:id="11"/>
+      <w:bookmarkEnd w:id="12"/>
     </w:p>
     <w:p>
       <w:r>
@@ -7227,14 +7351,14 @@
           <w:rStyle w:val="inline-code"/>
         </w:rPr>
       </w:pPr>
-      <w:bookmarkStart w:id="12" w:name="_Toc66752774"/>
+      <w:bookmarkStart w:id="13" w:name="_Toc66754358"/>
       <w:r>
         <w:rPr>
           <w:rStyle w:val="inline-code"/>
         </w:rPr>
         <w:t>Command Help (?)</w:t>
       </w:r>
-      <w:bookmarkEnd w:id="12"/>
+      <w:bookmarkEnd w:id="13"/>
     </w:p>
     <w:p>
       <w:r>
@@ -7259,11 +7383,11 @@
       <w:r>
         <w:br/>
       </w:r>
-      <w:bookmarkStart w:id="13" w:name="_Toc66752775"/>
+      <w:bookmarkStart w:id="14" w:name="_Toc66754359"/>
       <w:r>
         <w:t>Command Go (G)</w:t>
       </w:r>
-      <w:bookmarkEnd w:id="13"/>
+      <w:bookmarkEnd w:id="14"/>
     </w:p>
     <w:p>
       <w:pPr>
@@ -7331,14 +7455,14 @@
           <w:rStyle w:val="inline-code"/>
         </w:rPr>
       </w:pPr>
-      <w:bookmarkStart w:id="14" w:name="_Toc66752776"/>
+      <w:bookmarkStart w:id="15" w:name="_Toc66754360"/>
       <w:r>
         <w:rPr>
           <w:rStyle w:val="inline-code"/>
         </w:rPr>
         <w:t>Command Erase Line (E)</w:t>
       </w:r>
-      <w:bookmarkEnd w:id="14"/>
+      <w:bookmarkEnd w:id="15"/>
     </w:p>
     <w:p>
       <w:pPr>
@@ -7562,7 +7686,7 @@
           <w:rStyle w:val="inline-code"/>
         </w:rPr>
       </w:pPr>
-      <w:bookmarkStart w:id="15" w:name="_Toc66752777"/>
+      <w:bookmarkStart w:id="16" w:name="_Toc66754361"/>
       <w:r>
         <w:rPr>
           <w:rStyle w:val="inline-code"/>
@@ -7570,7 +7694,7 @@
         <w:lastRenderedPageBreak/>
         <w:t>Command Value (V)</w:t>
       </w:r>
-      <w:bookmarkEnd w:id="15"/>
+      <w:bookmarkEnd w:id="16"/>
     </w:p>
     <w:p>
       <w:pPr>
@@ -7828,7 +7952,7 @@
       <w:pPr>
         <w:pStyle w:val="Heading1"/>
       </w:pPr>
-      <w:bookmarkStart w:id="16" w:name="_Toc66752778"/>
+      <w:bookmarkStart w:id="17" w:name="_Toc66754362"/>
       <w:r>
         <w:lastRenderedPageBreak/>
         <w:t xml:space="preserve">Command </w:t>
@@ -7843,7 +7967,7 @@
       <w:r>
         <w:t xml:space="preserve"> (I)</w:t>
       </w:r>
-      <w:bookmarkEnd w:id="16"/>
+      <w:bookmarkEnd w:id="17"/>
     </w:p>
     <w:p>
       <w:pPr>
@@ -7963,7 +8087,7 @@
       <w:pPr>
         <w:pStyle w:val="Heading1"/>
       </w:pPr>
-      <w:bookmarkStart w:id="17" w:name="_Toc66752779"/>
+      <w:bookmarkStart w:id="18" w:name="_Toc66754363"/>
       <w:r>
         <w:lastRenderedPageBreak/>
         <w:t xml:space="preserve">Command User Command </w:t>
@@ -7976,7 +8100,7 @@
       <w:r>
         <w:t xml:space="preserve"> )</w:t>
       </w:r>
-      <w:bookmarkEnd w:id="17"/>
+      <w:bookmarkEnd w:id="18"/>
     </w:p>
     <w:p>
       <w:pPr>
@@ -8103,7 +8227,7 @@
       <w:pPr>
         <w:pStyle w:val="Heading4"/>
       </w:pPr>
-      <w:bookmarkStart w:id="18" w:name="_Toc66752780"/>
+      <w:bookmarkStart w:id="19" w:name="_Toc66754364"/>
       <w:r>
         <w:rPr>
           <w:rStyle w:val="Heading1Char"/>
@@ -8121,7 +8245,7 @@
         </w:rPr>
         <w:t>)</w:t>
       </w:r>
-      <w:bookmarkEnd w:id="18"/>
+      <w:bookmarkEnd w:id="19"/>
       <w:proofErr w:type="gramEnd"/>
       <w:r>
         <w:rPr>
@@ -8498,12 +8622,12 @@
       <w:pPr>
         <w:pStyle w:val="Heading1"/>
       </w:pPr>
-      <w:bookmarkStart w:id="19" w:name="_Toc66752781"/>
+      <w:bookmarkStart w:id="20" w:name="_Toc66754365"/>
       <w:r>
         <w:lastRenderedPageBreak/>
         <w:t>Command Disassembler (D)</w:t>
       </w:r>
-      <w:bookmarkEnd w:id="19"/>
+      <w:bookmarkEnd w:id="20"/>
     </w:p>
     <w:p>
       <w:pPr>
@@ -8658,12 +8782,12 @@
       <w:pPr>
         <w:pStyle w:val="Heading1"/>
       </w:pPr>
-      <w:bookmarkStart w:id="20" w:name="_Toc66752782"/>
+      <w:bookmarkStart w:id="21" w:name="_Toc66754366"/>
       <w:r>
         <w:lastRenderedPageBreak/>
         <w:t>Command Mem Dump (M)</w:t>
       </w:r>
-      <w:bookmarkEnd w:id="20"/>
+      <w:bookmarkEnd w:id="21"/>
     </w:p>
     <w:p/>
     <w:p>
@@ -8746,12 +8870,12 @@
       <w:pPr>
         <w:pStyle w:val="Heading1"/>
       </w:pPr>
-      <w:bookmarkStart w:id="21" w:name="_Toc66752783"/>
+      <w:bookmarkStart w:id="22" w:name="_Toc66754367"/>
       <w:r>
         <w:lastRenderedPageBreak/>
         <w:t>Command Trace (T)</w:t>
       </w:r>
-      <w:bookmarkEnd w:id="21"/>
+      <w:bookmarkEnd w:id="22"/>
     </w:p>
     <w:p/>
     <w:p>
@@ -8856,11 +8980,11 @@
       <w:pPr>
         <w:pStyle w:val="Heading1"/>
       </w:pPr>
-      <w:bookmarkStart w:id="22" w:name="_Toc66752784"/>
+      <w:bookmarkStart w:id="23" w:name="_Toc66754368"/>
       <w:r>
         <w:t>Directives</w:t>
       </w:r>
-      <w:bookmarkEnd w:id="22"/>
+      <w:bookmarkEnd w:id="23"/>
     </w:p>
     <w:p>
       <w:pPr>
@@ -8888,7 +9012,7 @@
       <w:pPr>
         <w:pStyle w:val="Heading2"/>
       </w:pPr>
-      <w:bookmarkStart w:id="23" w:name="_Toc66752785"/>
+      <w:bookmarkStart w:id="24" w:name="_Toc66754369"/>
       <w:r>
         <w:rPr>
           <w:rStyle w:val="inline-code"/>
@@ -8909,7 +9033,7 @@
         </w:rPr>
         <w:t>/</w:t>
       </w:r>
-      <w:bookmarkEnd w:id="23"/>
+      <w:bookmarkEnd w:id="24"/>
     </w:p>
     <w:p>
       <w:pPr>
@@ -9084,7 +9208,7 @@
       <w:pPr>
         <w:pStyle w:val="Heading2"/>
       </w:pPr>
-      <w:bookmarkStart w:id="24" w:name="_Toc66752786"/>
+      <w:bookmarkStart w:id="25" w:name="_Toc66754370"/>
       <w:r>
         <w:rPr>
           <w:rStyle w:val="inline-code"/>
@@ -9105,7 +9229,7 @@
         </w:rPr>
         <w:t>/</w:t>
       </w:r>
-      <w:bookmarkEnd w:id="24"/>
+      <w:bookmarkEnd w:id="25"/>
     </w:p>
     <w:p>
       <w:pPr>
@@ -9249,7 +9373,7 @@
       <w:pPr>
         <w:pStyle w:val="Heading2"/>
       </w:pPr>
-      <w:bookmarkStart w:id="25" w:name="_Toc66752787"/>
+      <w:bookmarkStart w:id="26" w:name="_Toc66754371"/>
       <w:r>
         <w:rPr>
           <w:rStyle w:val="inline-code"/>
@@ -9257,7 +9381,7 @@
         <w:lastRenderedPageBreak/>
         <w:t>.BS expression</w:t>
       </w:r>
-      <w:bookmarkEnd w:id="25"/>
+      <w:bookmarkEnd w:id="26"/>
     </w:p>
     <w:p>
       <w:pPr>
@@ -9472,7 +9596,7 @@
       <w:pPr>
         <w:pStyle w:val="Heading2"/>
       </w:pPr>
-      <w:bookmarkStart w:id="26" w:name="_Toc66752788"/>
+      <w:bookmarkStart w:id="27" w:name="_Toc66754372"/>
       <w:r>
         <w:rPr>
           <w:rStyle w:val="inline-code"/>
@@ -9487,7 +9611,7 @@
         </w:rPr>
         <w:t>expression</w:t>
       </w:r>
-      <w:bookmarkEnd w:id="26"/>
+      <w:bookmarkEnd w:id="27"/>
     </w:p>
     <w:p>
       <w:pPr>
@@ -9622,7 +9746,7 @@
       <w:pPr>
         <w:pStyle w:val="Heading2"/>
       </w:pPr>
-      <w:bookmarkStart w:id="27" w:name="_Toc66752789"/>
+      <w:bookmarkStart w:id="28" w:name="_Toc66754373"/>
       <w:r>
         <w:rPr>
           <w:rStyle w:val="inline-code"/>
@@ -9630,7 +9754,7 @@
         <w:lastRenderedPageBreak/>
         <w:t>.EQ expression</w:t>
       </w:r>
-      <w:bookmarkEnd w:id="27"/>
+      <w:bookmarkEnd w:id="28"/>
     </w:p>
     <w:p>
       <w:pPr>
@@ -9819,7 +9943,7 @@
       <w:pPr>
         <w:pStyle w:val="Heading2"/>
       </w:pPr>
-      <w:bookmarkStart w:id="28" w:name="_Toc66752790"/>
+      <w:bookmarkStart w:id="29" w:name="_Toc66754374"/>
       <w:r>
         <w:rPr>
           <w:rStyle w:val="inline-code"/>
@@ -9834,7 +9958,7 @@
         </w:rPr>
         <w:t>expression</w:t>
       </w:r>
-      <w:bookmarkEnd w:id="28"/>
+      <w:bookmarkEnd w:id="29"/>
     </w:p>
     <w:p>
       <w:pPr>
@@ -10232,7 +10356,7 @@
       <w:pPr>
         <w:pStyle w:val="Heading2"/>
       </w:pPr>
-      <w:bookmarkStart w:id="29" w:name="_Toc66752791"/>
+      <w:bookmarkStart w:id="30" w:name="_Toc66754375"/>
       <w:r>
         <w:rPr>
           <w:rStyle w:val="inline-code"/>
@@ -10242,7 +10366,7 @@
       <w:r>
         <w:t>TA expression</w:t>
       </w:r>
-      <w:bookmarkEnd w:id="29"/>
+      <w:bookmarkEnd w:id="30"/>
     </w:p>
     <w:p>
       <w:pPr>
@@ -10658,7 +10782,7 @@
       <w:pPr>
         <w:pStyle w:val="Heading2"/>
       </w:pPr>
-      <w:bookmarkStart w:id="30" w:name="_Toc66752792"/>
+      <w:bookmarkStart w:id="31" w:name="_Toc66754376"/>
       <w:r>
         <w:rPr>
           <w:rStyle w:val="inline-code"/>
@@ -10671,7 +10795,7 @@
       <w:r>
         <w:t>expression</w:t>
       </w:r>
-      <w:bookmarkEnd w:id="30"/>
+      <w:bookmarkEnd w:id="31"/>
     </w:p>
     <w:p/>
     <w:p>
@@ -10719,7 +10843,7 @@
       <w:pPr>
         <w:pStyle w:val="Heading1"/>
       </w:pPr>
-      <w:bookmarkStart w:id="31" w:name="_Toc66752793"/>
+      <w:bookmarkStart w:id="32" w:name="_Toc66754377"/>
       <w:r>
         <w:lastRenderedPageBreak/>
         <w:t xml:space="preserve">Numbers </w:t>
@@ -10732,7 +10856,7 @@
       <w:r>
         <w:t xml:space="preserve"> Expressions</w:t>
       </w:r>
-      <w:bookmarkEnd w:id="31"/>
+      <w:bookmarkEnd w:id="32"/>
     </w:p>
     <w:p>
       <w:pPr>
@@ -10780,11 +10904,11 @@
       <w:pPr>
         <w:pStyle w:val="Heading2"/>
       </w:pPr>
-      <w:bookmarkStart w:id="32" w:name="_Toc66752794"/>
+      <w:bookmarkStart w:id="33" w:name="_Toc66754378"/>
       <w:r>
         <w:t>Decimal numbers</w:t>
       </w:r>
-      <w:bookmarkEnd w:id="32"/>
+      <w:bookmarkEnd w:id="33"/>
     </w:p>
     <w:p>
       <w:pPr>
@@ -10820,11 +10944,11 @@
       <w:pPr>
         <w:pStyle w:val="Heading2"/>
       </w:pPr>
-      <w:bookmarkStart w:id="33" w:name="_Toc66752795"/>
+      <w:bookmarkStart w:id="34" w:name="_Toc66754379"/>
       <w:r>
         <w:t>Hexadecimal numbers</w:t>
       </w:r>
-      <w:bookmarkEnd w:id="33"/>
+      <w:bookmarkEnd w:id="34"/>
     </w:p>
     <w:p>
       <w:pPr>
@@ -10869,11 +10993,11 @@
       <w:pPr>
         <w:pStyle w:val="Heading2"/>
       </w:pPr>
-      <w:bookmarkStart w:id="34" w:name="_Toc66752796"/>
+      <w:bookmarkStart w:id="35" w:name="_Toc66754380"/>
       <w:r>
         <w:t>Binary numbers</w:t>
       </w:r>
-      <w:bookmarkEnd w:id="34"/>
+      <w:bookmarkEnd w:id="35"/>
     </w:p>
     <w:p>
       <w:pPr>
@@ -10926,11 +11050,11 @@
       <w:pPr>
         <w:pStyle w:val="Heading2"/>
       </w:pPr>
-      <w:bookmarkStart w:id="35" w:name="_Toc66752797"/>
+      <w:bookmarkStart w:id="36" w:name="_Toc66754381"/>
       <w:r>
         <w:t>Positive ASCII</w:t>
       </w:r>
-      <w:bookmarkEnd w:id="35"/>
+      <w:bookmarkEnd w:id="36"/>
     </w:p>
     <w:p>
       <w:pPr>
@@ -10974,11 +11098,11 @@
       <w:pPr>
         <w:pStyle w:val="Heading2"/>
       </w:pPr>
-      <w:bookmarkStart w:id="36" w:name="_Toc66752798"/>
+      <w:bookmarkStart w:id="37" w:name="_Toc66754382"/>
       <w:r>
         <w:t>Negative ASCII</w:t>
       </w:r>
-      <w:bookmarkEnd w:id="36"/>
+      <w:bookmarkEnd w:id="37"/>
     </w:p>
     <w:p>
       <w:pPr>
@@ -11013,12 +11137,12 @@
       <w:pPr>
         <w:pStyle w:val="Heading2"/>
       </w:pPr>
-      <w:bookmarkStart w:id="37" w:name="_Toc66752799"/>
+      <w:bookmarkStart w:id="38" w:name="_Toc66754383"/>
       <w:r>
         <w:lastRenderedPageBreak/>
         <w:t>Current PC</w:t>
       </w:r>
-      <w:bookmarkEnd w:id="37"/>
+      <w:bookmarkEnd w:id="38"/>
     </w:p>
     <w:p>
       <w:pPr>
@@ -12900,7 +13024,7 @@
 </file>
 
 <file path=customXml/itemProps1.xml><?xml version="1.0" encoding="utf-8"?>
-<ds:datastoreItem xmlns:ds="http://schemas.openxmlformats.org/officeDocument/2006/customXml" ds:itemID="{F9794B78-378D-4FB8-999A-539372C3220A}">
+<ds:datastoreItem xmlns:ds="http://schemas.openxmlformats.org/officeDocument/2006/customXml" ds:itemID="{0C408BBF-D754-48FF-A17B-FE8530ABF0AA}">
   <ds:schemaRefs>
     <ds:schemaRef ds:uri="http://schemas.openxmlformats.org/officeDocument/2006/bibliography"/>
   </ds:schemaRefs>

</xml_diff>